<commit_message>
Turned in 1/20/23's CIW
Also fixed minor typo on the Docpac
</commit_message>
<xml_diff>
--- a/docpac_19200123/docpac_19200123.docx
+++ b/docpac_19200123/docpac_19200123.docx
@@ -68,7 +68,7 @@
           <w:sz w:val="28"/>
           <w:szCs w:val="28"/>
         </w:rPr>
-        <w:t>29</w:t>
+        <w:t>2</w:t>
       </w:r>
       <w:r>
         <w:rPr>
@@ -78,8 +78,10 @@
           <w:sz w:val="28"/>
           <w:szCs w:val="28"/>
         </w:rPr>
-        <w:t xml:space="preserve"> </w:t>
-      </w:r>
+        <w:t>0</w:t>
+      </w:r>
+      <w:bookmarkStart w:id="0" w:name="_GoBack"/>
+      <w:bookmarkEnd w:id="0"/>
       <w:r>
         <w:rPr>
           <w:rFonts w:ascii="Abadi" w:hAnsi="Abadi"/>
@@ -88,7 +90,7 @@
           <w:sz w:val="28"/>
           <w:szCs w:val="28"/>
         </w:rPr>
-        <w:t>01</w:t>
+        <w:t xml:space="preserve"> </w:t>
       </w:r>
       <w:r>
         <w:rPr>
@@ -98,9 +100,8 @@
           <w:sz w:val="28"/>
           <w:szCs w:val="28"/>
         </w:rPr>
-        <w:t xml:space="preserve"> </w:t>
-      </w:r>
-      <w:proofErr w:type="gramStart"/>
+        <w:t>01</w:t>
+      </w:r>
       <w:r>
         <w:rPr>
           <w:rFonts w:ascii="Abadi" w:hAnsi="Abadi"/>
@@ -109,7 +110,7 @@
           <w:sz w:val="28"/>
           <w:szCs w:val="28"/>
         </w:rPr>
-        <w:t>2</w:t>
+        <w:t xml:space="preserve"> 2</w:t>
       </w:r>
       <w:r>
         <w:rPr>
@@ -131,7 +132,6 @@
         </w:rPr>
         <w:t xml:space="preserve"> ]</w:t>
       </w:r>
-      <w:proofErr w:type="gramEnd"/>
       <w:r>
         <w:rPr>
           <w:rFonts w:ascii="Abadi" w:hAnsi="Abadi"/>
@@ -900,7 +900,23 @@
           <w:sz w:val="22"/>
           <w:szCs w:val="22"/>
         </w:rPr>
-        <w:t>Create a new directory in this DocPac called “</w:t>
+        <w:t xml:space="preserve">Create a new directory in this </w:t>
+      </w:r>
+      <w:proofErr w:type="spellStart"/>
+      <w:r>
+        <w:rPr>
+          <w:sz w:val="22"/>
+          <w:szCs w:val="22"/>
+        </w:rPr>
+        <w:t>DocPac</w:t>
+      </w:r>
+      <w:proofErr w:type="spellEnd"/>
+      <w:r>
+        <w:rPr>
+          <w:sz w:val="22"/>
+          <w:szCs w:val="22"/>
+        </w:rPr>
+        <w:t xml:space="preserve"> called “</w:t>
       </w:r>
       <w:proofErr w:type="spellStart"/>
       <w:r>
@@ -1046,11 +1062,11 @@
             <w:tcW w:w="10430" w:type="dxa"/>
           </w:tcPr>
           <w:p>
-            <w:bookmarkStart w:id="0" w:name="_Hlk122348419"/>
+            <w:bookmarkStart w:id="1" w:name="_Hlk122348419"/>
           </w:p>
         </w:tc>
       </w:tr>
-      <w:bookmarkEnd w:id="0"/>
+      <w:bookmarkEnd w:id="1"/>
     </w:tbl>
     <w:p/>
     <w:p>
@@ -1071,8 +1087,6 @@
       <w:r>
         <w:t>Maintain a GitHub Repo for a personal project that you or you and several classmates work on. Maintain issues, documentation and Project boards in this repo. Write in the box below what progress was made on this project this week. Prove this work with issue tracking, commits, and PRs. Write your evidence in the box below.</w:t>
       </w:r>
-      <w:bookmarkStart w:id="1" w:name="_GoBack"/>
-      <w:bookmarkEnd w:id="1"/>
     </w:p>
     <w:tbl>
       <w:tblPr>
@@ -6614,21 +6628,6 @@
 </file>
 
 <file path=customXml/item1.xml><?xml version="1.0" encoding="utf-8"?>
-<p:properties xmlns:p="http://schemas.microsoft.com/office/2006/metadata/properties" xmlns:xsi="http://www.w3.org/2001/XMLSchema-instance" xmlns:pc="http://schemas.microsoft.com/office/infopath/2007/PartnerControls">
-  <documentManagement/>
-</p:properties>
-</file>
-
-<file path=customXml/item2.xml><?xml version="1.0" encoding="utf-8"?>
-<?mso-contentType ?>
-<FormTemplates xmlns="http://schemas.microsoft.com/sharepoint/v3/contenttype/forms">
-  <Display>DocumentLibraryForm</Display>
-  <Edit>DocumentLibraryForm</Edit>
-  <New>DocumentLibraryForm</New>
-</FormTemplates>
-</file>
-
-<file path=customXml/item3.xml><?xml version="1.0" encoding="utf-8"?>
 <ct:contentTypeSchema xmlns:ct="http://schemas.microsoft.com/office/2006/metadata/contentType" xmlns:ma="http://schemas.microsoft.com/office/2006/metadata/properties/metaAttributes" ct:_="" ma:_="" ma:contentTypeName="Document" ma:contentTypeID="0x010100ABA223F759147049B9D8A25DED07DD24" ma:contentTypeVersion="14" ma:contentTypeDescription="Create a new document." ma:contentTypeScope="" ma:versionID="754cccfe17833f4d06e0267dc9c12ab7">
   <xsd:schema xmlns:xsd="http://www.w3.org/2001/XMLSchema" xmlns:xs="http://www.w3.org/2001/XMLSchema" xmlns:p="http://schemas.microsoft.com/office/2006/metadata/properties" xmlns:ns3="cc9255bc-4d99-4f42-bba5-857cbcc6e725" xmlns:ns4="fc2bff61-6a31-4c51-9f32-b9bba46405e5" targetNamespace="http://schemas.microsoft.com/office/2006/metadata/properties" ma:root="true" ma:fieldsID="e32414dc8724dfdc561355c14801bc84" ns3:_="" ns4:_="">
     <xsd:import namespace="cc9255bc-4d99-4f42-bba5-857cbcc6e725"/>
@@ -6857,28 +6856,26 @@
 </ct:contentTypeSchema>
 </file>
 
+<file path=customXml/item2.xml><?xml version="1.0" encoding="utf-8"?>
+<?mso-contentType ?>
+<FormTemplates xmlns="http://schemas.microsoft.com/sharepoint/v3/contenttype/forms">
+  <Display>DocumentLibraryForm</Display>
+  <Edit>DocumentLibraryForm</Edit>
+  <New>DocumentLibraryForm</New>
+</FormTemplates>
+</file>
+
+<file path=customXml/item3.xml><?xml version="1.0" encoding="utf-8"?>
+<p:properties xmlns:p="http://schemas.microsoft.com/office/2006/metadata/properties" xmlns:xsi="http://www.w3.org/2001/XMLSchema-instance" xmlns:pc="http://schemas.microsoft.com/office/infopath/2007/PartnerControls">
+  <documentManagement/>
+</p:properties>
+</file>
+
 <file path=customXml/item4.xml><?xml version="1.0" encoding="utf-8"?>
 <b:Sources xmlns:b="http://schemas.openxmlformats.org/officeDocument/2006/bibliography" xmlns="http://schemas.openxmlformats.org/officeDocument/2006/bibliography" SelectedStyle="\APASixthEditionOfficeOnline.xsl" StyleName="APA" Version="6"/>
 </file>
 
 <file path=customXml/itemProps1.xml><?xml version="1.0" encoding="utf-8"?>
-<ds:datastoreItem xmlns:ds="http://schemas.openxmlformats.org/officeDocument/2006/customXml" ds:itemID="{1A5F5AF1-B05B-4704-B970-F66948F444EC}">
-  <ds:schemaRefs>
-    <ds:schemaRef ds:uri="http://schemas.microsoft.com/office/2006/metadata/properties"/>
-    <ds:schemaRef ds:uri="http://schemas.microsoft.com/office/infopath/2007/PartnerControls"/>
-  </ds:schemaRefs>
-</ds:datastoreItem>
-</file>
-
-<file path=customXml/itemProps2.xml><?xml version="1.0" encoding="utf-8"?>
-<ds:datastoreItem xmlns:ds="http://schemas.openxmlformats.org/officeDocument/2006/customXml" ds:itemID="{7BFD71E4-33D5-445D-9CFC-21F1C7989C0E}">
-  <ds:schemaRefs>
-    <ds:schemaRef ds:uri="http://schemas.microsoft.com/sharepoint/v3/contenttype/forms"/>
-  </ds:schemaRefs>
-</ds:datastoreItem>
-</file>
-
-<file path=customXml/itemProps3.xml><?xml version="1.0" encoding="utf-8"?>
 <ds:datastoreItem xmlns:ds="http://schemas.openxmlformats.org/officeDocument/2006/customXml" ds:itemID="{DDA83A75-2CCD-4D1B-9315-5B4B38A21415}">
   <ds:schemaRefs>
     <ds:schemaRef ds:uri="http://schemas.microsoft.com/office/2006/metadata/contentType"/>
@@ -6897,8 +6894,33 @@
 </ds:datastoreItem>
 </file>
 
+<file path=customXml/itemProps2.xml><?xml version="1.0" encoding="utf-8"?>
+<ds:datastoreItem xmlns:ds="http://schemas.openxmlformats.org/officeDocument/2006/customXml" ds:itemID="{7BFD71E4-33D5-445D-9CFC-21F1C7989C0E}">
+  <ds:schemaRefs>
+    <ds:schemaRef ds:uri="http://schemas.microsoft.com/sharepoint/v3/contenttype/forms"/>
+  </ds:schemaRefs>
+</ds:datastoreItem>
+</file>
+
+<file path=customXml/itemProps3.xml><?xml version="1.0" encoding="utf-8"?>
+<ds:datastoreItem xmlns:ds="http://schemas.openxmlformats.org/officeDocument/2006/customXml" ds:itemID="{1A5F5AF1-B05B-4704-B970-F66948F444EC}">
+  <ds:schemaRefs>
+    <ds:schemaRef ds:uri="http://www.w3.org/XML/1998/namespace"/>
+    <ds:schemaRef ds:uri="http://purl.org/dc/terms/"/>
+    <ds:schemaRef ds:uri="cc9255bc-4d99-4f42-bba5-857cbcc6e725"/>
+    <ds:schemaRef ds:uri="http://schemas.microsoft.com/office/2006/metadata/properties"/>
+    <ds:schemaRef ds:uri="http://schemas.microsoft.com/office/2006/documentManagement/types"/>
+    <ds:schemaRef ds:uri="http://schemas.microsoft.com/office/infopath/2007/PartnerControls"/>
+    <ds:schemaRef ds:uri="http://schemas.openxmlformats.org/package/2006/metadata/core-properties"/>
+    <ds:schemaRef ds:uri="fc2bff61-6a31-4c51-9f32-b9bba46405e5"/>
+    <ds:schemaRef ds:uri="http://purl.org/dc/dcmitype/"/>
+    <ds:schemaRef ds:uri="http://purl.org/dc/elements/1.1/"/>
+  </ds:schemaRefs>
+</ds:datastoreItem>
+</file>
+
 <file path=customXml/itemProps4.xml><?xml version="1.0" encoding="utf-8"?>
-<ds:datastoreItem xmlns:ds="http://schemas.openxmlformats.org/officeDocument/2006/customXml" ds:itemID="{C93BBE0D-2B80-4E64-959C-84CA4AB5B722}">
+<ds:datastoreItem xmlns:ds="http://schemas.openxmlformats.org/officeDocument/2006/customXml" ds:itemID="{CEA8AB3C-3F01-4AE0-94C6-DC2D20253700}">
   <ds:schemaRefs>
     <ds:schemaRef ds:uri="http://schemas.openxmlformats.org/officeDocument/2006/bibliography"/>
   </ds:schemaRefs>

</xml_diff>

<commit_message>
fixed typo in date
changed [ 19 29 01 23 ] to [ 19 20 01 23 ]
</commit_message>
<xml_diff>
--- a/docpac_19200123/docpac_19200123.docx
+++ b/docpac_19200123/docpac_19200123.docx
@@ -68,8 +68,10 @@
           <w:sz w:val="28"/>
           <w:szCs w:val="28"/>
         </w:rPr>
-        <w:t>29</w:t>
-      </w:r>
+        <w:t>20</w:t>
+      </w:r>
+      <w:bookmarkStart w:id="0" w:name="_GoBack"/>
+      <w:bookmarkEnd w:id="0"/>
       <w:r>
         <w:rPr>
           <w:rFonts w:ascii="Abadi" w:hAnsi="Abadi"/>
@@ -98,9 +100,8 @@
           <w:sz w:val="28"/>
           <w:szCs w:val="28"/>
         </w:rPr>
-        <w:t xml:space="preserve"> </w:t>
-      </w:r>
-      <w:proofErr w:type="gramStart"/>
+        <w:t xml:space="preserve"> 2</w:t>
+      </w:r>
       <w:r>
         <w:rPr>
           <w:rFonts w:ascii="Abadi" w:hAnsi="Abadi"/>
@@ -109,7 +110,7 @@
           <w:sz w:val="28"/>
           <w:szCs w:val="28"/>
         </w:rPr>
-        <w:t>2</w:t>
+        <w:t>3</w:t>
       </w:r>
       <w:r>
         <w:rPr>
@@ -119,19 +120,8 @@
           <w:sz w:val="28"/>
           <w:szCs w:val="28"/>
         </w:rPr>
-        <w:t>3</w:t>
-      </w:r>
-      <w:r>
-        <w:rPr>
-          <w:rFonts w:ascii="Abadi" w:hAnsi="Abadi"/>
-          <w:b/>
-          <w:i/>
-          <w:sz w:val="28"/>
-          <w:szCs w:val="28"/>
-        </w:rPr>
         <w:t xml:space="preserve"> ]</w:t>
       </w:r>
-      <w:proofErr w:type="gramEnd"/>
       <w:r>
         <w:rPr>
           <w:rFonts w:ascii="Abadi" w:hAnsi="Abadi"/>
@@ -900,7 +890,23 @@
           <w:sz w:val="22"/>
           <w:szCs w:val="22"/>
         </w:rPr>
-        <w:t>Create a new directory in this DocPac called “</w:t>
+        <w:t xml:space="preserve">Create a new directory in this </w:t>
+      </w:r>
+      <w:proofErr w:type="spellStart"/>
+      <w:r>
+        <w:rPr>
+          <w:sz w:val="22"/>
+          <w:szCs w:val="22"/>
+        </w:rPr>
+        <w:t>DocPac</w:t>
+      </w:r>
+      <w:proofErr w:type="spellEnd"/>
+      <w:r>
+        <w:rPr>
+          <w:sz w:val="22"/>
+          <w:szCs w:val="22"/>
+        </w:rPr>
+        <w:t xml:space="preserve"> called “</w:t>
       </w:r>
       <w:proofErr w:type="spellStart"/>
       <w:r>
@@ -1046,11 +1052,11 @@
             <w:tcW w:w="10430" w:type="dxa"/>
           </w:tcPr>
           <w:p>
-            <w:bookmarkStart w:id="0" w:name="_Hlk122348419"/>
+            <w:bookmarkStart w:id="1" w:name="_Hlk122348419"/>
           </w:p>
         </w:tc>
       </w:tr>
-      <w:bookmarkEnd w:id="0"/>
+      <w:bookmarkEnd w:id="1"/>
     </w:tbl>
     <w:p/>
     <w:p>
@@ -1071,8 +1077,6 @@
       <w:r>
         <w:t>Maintain a GitHub Repo for a personal project that you or you and several classmates work on. Maintain issues, documentation and Project boards in this repo. Write in the box below what progress was made on this project this week. Prove this work with issue tracking, commits, and PRs. Write your evidence in the box below.</w:t>
       </w:r>
-      <w:bookmarkStart w:id="1" w:name="_GoBack"/>
-      <w:bookmarkEnd w:id="1"/>
     </w:p>
     <w:tbl>
       <w:tblPr>
@@ -6614,21 +6618,6 @@
 </file>
 
 <file path=customXml/item1.xml><?xml version="1.0" encoding="utf-8"?>
-<p:properties xmlns:p="http://schemas.microsoft.com/office/2006/metadata/properties" xmlns:xsi="http://www.w3.org/2001/XMLSchema-instance" xmlns:pc="http://schemas.microsoft.com/office/infopath/2007/PartnerControls">
-  <documentManagement/>
-</p:properties>
-</file>
-
-<file path=customXml/item2.xml><?xml version="1.0" encoding="utf-8"?>
-<?mso-contentType ?>
-<FormTemplates xmlns="http://schemas.microsoft.com/sharepoint/v3/contenttype/forms">
-  <Display>DocumentLibraryForm</Display>
-  <Edit>DocumentLibraryForm</Edit>
-  <New>DocumentLibraryForm</New>
-</FormTemplates>
-</file>
-
-<file path=customXml/item3.xml><?xml version="1.0" encoding="utf-8"?>
 <ct:contentTypeSchema xmlns:ct="http://schemas.microsoft.com/office/2006/metadata/contentType" xmlns:ma="http://schemas.microsoft.com/office/2006/metadata/properties/metaAttributes" ct:_="" ma:_="" ma:contentTypeName="Document" ma:contentTypeID="0x010100ABA223F759147049B9D8A25DED07DD24" ma:contentTypeVersion="14" ma:contentTypeDescription="Create a new document." ma:contentTypeScope="" ma:versionID="754cccfe17833f4d06e0267dc9c12ab7">
   <xsd:schema xmlns:xsd="http://www.w3.org/2001/XMLSchema" xmlns:xs="http://www.w3.org/2001/XMLSchema" xmlns:p="http://schemas.microsoft.com/office/2006/metadata/properties" xmlns:ns3="cc9255bc-4d99-4f42-bba5-857cbcc6e725" xmlns:ns4="fc2bff61-6a31-4c51-9f32-b9bba46405e5" targetNamespace="http://schemas.microsoft.com/office/2006/metadata/properties" ma:root="true" ma:fieldsID="e32414dc8724dfdc561355c14801bc84" ns3:_="" ns4:_="">
     <xsd:import namespace="cc9255bc-4d99-4f42-bba5-857cbcc6e725"/>
@@ -6857,28 +6846,26 @@
 </ct:contentTypeSchema>
 </file>
 
+<file path=customXml/item2.xml><?xml version="1.0" encoding="utf-8"?>
+<?mso-contentType ?>
+<FormTemplates xmlns="http://schemas.microsoft.com/sharepoint/v3/contenttype/forms">
+  <Display>DocumentLibraryForm</Display>
+  <Edit>DocumentLibraryForm</Edit>
+  <New>DocumentLibraryForm</New>
+</FormTemplates>
+</file>
+
+<file path=customXml/item3.xml><?xml version="1.0" encoding="utf-8"?>
+<p:properties xmlns:p="http://schemas.microsoft.com/office/2006/metadata/properties" xmlns:xsi="http://www.w3.org/2001/XMLSchema-instance" xmlns:pc="http://schemas.microsoft.com/office/infopath/2007/PartnerControls">
+  <documentManagement/>
+</p:properties>
+</file>
+
 <file path=customXml/item4.xml><?xml version="1.0" encoding="utf-8"?>
 <b:Sources xmlns:b="http://schemas.openxmlformats.org/officeDocument/2006/bibliography" xmlns="http://schemas.openxmlformats.org/officeDocument/2006/bibliography" SelectedStyle="\APASixthEditionOfficeOnline.xsl" StyleName="APA" Version="6"/>
 </file>
 
 <file path=customXml/itemProps1.xml><?xml version="1.0" encoding="utf-8"?>
-<ds:datastoreItem xmlns:ds="http://schemas.openxmlformats.org/officeDocument/2006/customXml" ds:itemID="{1A5F5AF1-B05B-4704-B970-F66948F444EC}">
-  <ds:schemaRefs>
-    <ds:schemaRef ds:uri="http://schemas.microsoft.com/office/2006/metadata/properties"/>
-    <ds:schemaRef ds:uri="http://schemas.microsoft.com/office/infopath/2007/PartnerControls"/>
-  </ds:schemaRefs>
-</ds:datastoreItem>
-</file>
-
-<file path=customXml/itemProps2.xml><?xml version="1.0" encoding="utf-8"?>
-<ds:datastoreItem xmlns:ds="http://schemas.openxmlformats.org/officeDocument/2006/customXml" ds:itemID="{7BFD71E4-33D5-445D-9CFC-21F1C7989C0E}">
-  <ds:schemaRefs>
-    <ds:schemaRef ds:uri="http://schemas.microsoft.com/sharepoint/v3/contenttype/forms"/>
-  </ds:schemaRefs>
-</ds:datastoreItem>
-</file>
-
-<file path=customXml/itemProps3.xml><?xml version="1.0" encoding="utf-8"?>
 <ds:datastoreItem xmlns:ds="http://schemas.openxmlformats.org/officeDocument/2006/customXml" ds:itemID="{DDA83A75-2CCD-4D1B-9315-5B4B38A21415}">
   <ds:schemaRefs>
     <ds:schemaRef ds:uri="http://schemas.microsoft.com/office/2006/metadata/contentType"/>
@@ -6897,8 +6884,33 @@
 </ds:datastoreItem>
 </file>
 
+<file path=customXml/itemProps2.xml><?xml version="1.0" encoding="utf-8"?>
+<ds:datastoreItem xmlns:ds="http://schemas.openxmlformats.org/officeDocument/2006/customXml" ds:itemID="{7BFD71E4-33D5-445D-9CFC-21F1C7989C0E}">
+  <ds:schemaRefs>
+    <ds:schemaRef ds:uri="http://schemas.microsoft.com/sharepoint/v3/contenttype/forms"/>
+  </ds:schemaRefs>
+</ds:datastoreItem>
+</file>
+
+<file path=customXml/itemProps3.xml><?xml version="1.0" encoding="utf-8"?>
+<ds:datastoreItem xmlns:ds="http://schemas.openxmlformats.org/officeDocument/2006/customXml" ds:itemID="{1A5F5AF1-B05B-4704-B970-F66948F444EC}">
+  <ds:schemaRefs>
+    <ds:schemaRef ds:uri="cc9255bc-4d99-4f42-bba5-857cbcc6e725"/>
+    <ds:schemaRef ds:uri="http://schemas.microsoft.com/office/2006/documentManagement/types"/>
+    <ds:schemaRef ds:uri="http://purl.org/dc/dcmitype/"/>
+    <ds:schemaRef ds:uri="http://purl.org/dc/elements/1.1/"/>
+    <ds:schemaRef ds:uri="http://purl.org/dc/terms/"/>
+    <ds:schemaRef ds:uri="http://schemas.microsoft.com/office/infopath/2007/PartnerControls"/>
+    <ds:schemaRef ds:uri="http://schemas.openxmlformats.org/package/2006/metadata/core-properties"/>
+    <ds:schemaRef ds:uri="fc2bff61-6a31-4c51-9f32-b9bba46405e5"/>
+    <ds:schemaRef ds:uri="http://schemas.microsoft.com/office/2006/metadata/properties"/>
+    <ds:schemaRef ds:uri="http://www.w3.org/XML/1998/namespace"/>
+  </ds:schemaRefs>
+</ds:datastoreItem>
+</file>
+
 <file path=customXml/itemProps4.xml><?xml version="1.0" encoding="utf-8"?>
-<ds:datastoreItem xmlns:ds="http://schemas.openxmlformats.org/officeDocument/2006/customXml" ds:itemID="{C93BBE0D-2B80-4E64-959C-84CA4AB5B722}">
+<ds:datastoreItem xmlns:ds="http://schemas.openxmlformats.org/officeDocument/2006/customXml" ds:itemID="{F64FD0F1-F941-47FD-A04D-1B5A20E8CE0D}">
   <ds:schemaRefs>
     <ds:schemaRef ds:uri="http://schemas.openxmlformats.org/officeDocument/2006/bibliography"/>
   </ds:schemaRefs>

</xml_diff>